<commit_message>
Creación de Protocolos en FOL
</commit_message>
<xml_diff>
--- a/FOL/Evaluación de riesgos RETO.docx
+++ b/FOL/Evaluación de riesgos RETO.docx
@@ -11542,6 +11542,7 @@
           <w:tab w:val="right" w:leader="none" w:pos="8504"/>
         </w:tabs>
         <w:spacing w:after="0" w:line="240" w:lineRule="auto"/>
+        <w:jc w:val="center"/>
         <w:rPr/>
       </w:pPr>
       <w:r>
@@ -11559,6 +11560,9 @@
         <w:jc w:val="center"/>
         <w:rPr>
           <w:rFonts w:ascii="Arial" w:cs="Arial" w:eastAsia="Arial" w:hAnsi="Arial"/>
+          <w:color w:val="374151"/>
+          <w:sz w:val="24"/>
+          <w:szCs w:val="24"/>
         </w:rPr>
       </w:pPr>
       <w:r>
@@ -11569,8 +11573,28 @@
           <w:szCs w:val="24"/>
           <w:rtl w:val="0"/>
         </w:rPr>
-        <w:t xml:space="preserve">Protocolo de entrega de epis:</w:t>
+        <w:t xml:space="preserve">Protocolo de Evacuación</w:t>
       </w:r>
+      <w:r>
+        <w:rPr>
+          <w:rtl w:val="0"/>
+        </w:rPr>
+      </w:r>
+    </w:p>
+    <w:p>
+      <w:pPr>
+        <w:tabs>
+          <w:tab w:val="center" w:leader="none" w:pos="4252"/>
+          <w:tab w:val="right" w:leader="none" w:pos="8504"/>
+        </w:tabs>
+        <w:jc w:val="center"/>
+        <w:rPr>
+          <w:rFonts w:ascii="Arial" w:cs="Arial" w:eastAsia="Arial" w:hAnsi="Arial"/>
+          <w:b w:val="1"/>
+          <w:sz w:val="24"/>
+          <w:szCs w:val="24"/>
+        </w:rPr>
+      </w:pPr>
       <w:r>
         <w:rPr>
           <w:rtl w:val="0"/>
@@ -11581,19 +11605,24 @@
       <w:pPr>
         <w:numPr>
           <w:ilvl w:val="0"/>
-          <w:numId w:val="1"/>
+          <w:numId w:val="3"/>
         </w:numPr>
         <w:ind w:left="720" w:hanging="360"/>
         <w:rPr>
           <w:rFonts w:ascii="Arial" w:cs="Arial" w:eastAsia="Arial" w:hAnsi="Arial"/>
+          <w:sz w:val="24"/>
+          <w:szCs w:val="24"/>
+          <w:u w:val="none"/>
         </w:rPr>
       </w:pPr>
       <w:r>
         <w:rPr>
           <w:rFonts w:ascii="Arial" w:cs="Arial" w:eastAsia="Arial" w:hAnsi="Arial"/>
+          <w:sz w:val="24"/>
+          <w:szCs w:val="24"/>
           <w:rtl w:val="0"/>
         </w:rPr>
-        <w:t xml:space="preserve">Reunión de equipo: Antes de la entrega de epis, el equipo JDOCXse reunirá para discutir el progreso y los desafíos encontrados durante la temporada.</w:t>
+        <w:t xml:space="preserve">Planificación: Analizar los posibles riesgos (Incendios, Terremotos, Inundaciones…) y establecer planes para su prevención y evacuación. Realizar simulacros de evacuación para asegurarse de que todos los empleados conozcan los procedimientos.</w:t>
       </w:r>
     </w:p>
     <w:p>
@@ -11601,6 +11630,332 @@
         <w:ind w:left="720" w:firstLine="0"/>
         <w:rPr>
           <w:rFonts w:ascii="Arial" w:cs="Arial" w:eastAsia="Arial" w:hAnsi="Arial"/>
+          <w:sz w:val="24"/>
+          <w:szCs w:val="24"/>
+        </w:rPr>
+      </w:pPr>
+      <w:r>
+        <w:rPr>
+          <w:rtl w:val="0"/>
+        </w:rPr>
+      </w:r>
+    </w:p>
+    <w:p>
+      <w:pPr>
+        <w:numPr>
+          <w:ilvl w:val="0"/>
+          <w:numId w:val="3"/>
+        </w:numPr>
+        <w:ind w:left="720" w:hanging="360"/>
+        <w:rPr>
+          <w:rFonts w:ascii="Arial" w:cs="Arial" w:eastAsia="Arial" w:hAnsi="Arial"/>
+          <w:sz w:val="24"/>
+          <w:szCs w:val="24"/>
+          <w:u w:val="none"/>
+        </w:rPr>
+      </w:pPr>
+      <w:r>
+        <w:rPr>
+          <w:rFonts w:ascii="Arial" w:cs="Arial" w:eastAsia="Arial" w:hAnsi="Arial"/>
+          <w:sz w:val="24"/>
+          <w:szCs w:val="24"/>
+          <w:rtl w:val="0"/>
+        </w:rPr>
+        <w:t xml:space="preserve">Señalización: Colocar señales de evacuación en lugares visibles y estratégicos.</w:t>
+      </w:r>
+    </w:p>
+    <w:p>
+      <w:pPr>
+        <w:ind w:left="720" w:firstLine="0"/>
+        <w:rPr>
+          <w:rFonts w:ascii="Arial" w:cs="Arial" w:eastAsia="Arial" w:hAnsi="Arial"/>
+          <w:sz w:val="24"/>
+          <w:szCs w:val="24"/>
+        </w:rPr>
+      </w:pPr>
+      <w:r>
+        <w:rPr>
+          <w:rtl w:val="0"/>
+        </w:rPr>
+      </w:r>
+    </w:p>
+    <w:p>
+      <w:pPr>
+        <w:numPr>
+          <w:ilvl w:val="0"/>
+          <w:numId w:val="3"/>
+        </w:numPr>
+        <w:ind w:left="720" w:hanging="360"/>
+        <w:rPr>
+          <w:rFonts w:ascii="Arial" w:cs="Arial" w:eastAsia="Arial" w:hAnsi="Arial"/>
+          <w:sz w:val="24"/>
+          <w:szCs w:val="24"/>
+          <w:u w:val="none"/>
+        </w:rPr>
+      </w:pPr>
+      <w:r>
+        <w:rPr>
+          <w:rFonts w:ascii="Arial" w:cs="Arial" w:eastAsia="Arial" w:hAnsi="Arial"/>
+          <w:sz w:val="24"/>
+          <w:szCs w:val="24"/>
+          <w:rtl w:val="0"/>
+        </w:rPr>
+        <w:t xml:space="preserve">Zonas seguras: Establecer áreas de reunión seguras y alejadas del edificio, como un parque cercano o un estacionamiento.</w:t>
+      </w:r>
+    </w:p>
+    <w:p>
+      <w:pPr>
+        <w:ind w:left="720" w:firstLine="0"/>
+        <w:rPr>
+          <w:rFonts w:ascii="Arial" w:cs="Arial" w:eastAsia="Arial" w:hAnsi="Arial"/>
+          <w:sz w:val="24"/>
+          <w:szCs w:val="24"/>
+        </w:rPr>
+      </w:pPr>
+      <w:r>
+        <w:rPr>
+          <w:rtl w:val="0"/>
+        </w:rPr>
+      </w:r>
+    </w:p>
+    <w:p>
+      <w:pPr>
+        <w:numPr>
+          <w:ilvl w:val="0"/>
+          <w:numId w:val="3"/>
+        </w:numPr>
+        <w:ind w:left="720" w:hanging="360"/>
+        <w:rPr>
+          <w:rFonts w:ascii="Arial" w:cs="Arial" w:eastAsia="Arial" w:hAnsi="Arial"/>
+          <w:sz w:val="24"/>
+          <w:szCs w:val="24"/>
+          <w:u w:val="none"/>
+        </w:rPr>
+      </w:pPr>
+      <w:r>
+        <w:rPr>
+          <w:rFonts w:ascii="Arial" w:cs="Arial" w:eastAsia="Arial" w:hAnsi="Arial"/>
+          <w:sz w:val="24"/>
+          <w:szCs w:val="24"/>
+          <w:rtl w:val="0"/>
+        </w:rPr>
+        <w:t xml:space="preserve">Alarma: Instalar un sistema de alarma que pueda ser escuchado en toda la empresa. Además, designar una persona responsable de activar la alarma en caso de emergencia.</w:t>
+      </w:r>
+    </w:p>
+    <w:p>
+      <w:pPr>
+        <w:ind w:left="720" w:firstLine="0"/>
+        <w:rPr>
+          <w:rFonts w:ascii="Arial" w:cs="Arial" w:eastAsia="Arial" w:hAnsi="Arial"/>
+          <w:sz w:val="24"/>
+          <w:szCs w:val="24"/>
+        </w:rPr>
+      </w:pPr>
+      <w:r>
+        <w:rPr>
+          <w:rtl w:val="0"/>
+        </w:rPr>
+      </w:r>
+    </w:p>
+    <w:p>
+      <w:pPr>
+        <w:numPr>
+          <w:ilvl w:val="0"/>
+          <w:numId w:val="3"/>
+        </w:numPr>
+        <w:ind w:left="720" w:hanging="360"/>
+        <w:rPr>
+          <w:rFonts w:ascii="Arial" w:cs="Arial" w:eastAsia="Arial" w:hAnsi="Arial"/>
+          <w:sz w:val="24"/>
+          <w:szCs w:val="24"/>
+          <w:u w:val="none"/>
+        </w:rPr>
+      </w:pPr>
+      <w:r>
+        <w:rPr>
+          <w:rFonts w:ascii="Arial" w:cs="Arial" w:eastAsia="Arial" w:hAnsi="Arial"/>
+          <w:sz w:val="24"/>
+          <w:szCs w:val="24"/>
+          <w:rtl w:val="0"/>
+        </w:rPr>
+        <w:t xml:space="preserve">Comunicación: Establecer canales de comunicación claros y rápidos entre los empleados y el personal encargado de la evacuación.</w:t>
+      </w:r>
+    </w:p>
+    <w:p>
+      <w:pPr>
+        <w:ind w:left="720" w:firstLine="0"/>
+        <w:rPr>
+          <w:rFonts w:ascii="Arial" w:cs="Arial" w:eastAsia="Arial" w:hAnsi="Arial"/>
+          <w:sz w:val="24"/>
+          <w:szCs w:val="24"/>
+        </w:rPr>
+      </w:pPr>
+      <w:r>
+        <w:rPr>
+          <w:rtl w:val="0"/>
+        </w:rPr>
+      </w:r>
+    </w:p>
+    <w:p>
+      <w:pPr>
+        <w:numPr>
+          <w:ilvl w:val="0"/>
+          <w:numId w:val="3"/>
+        </w:numPr>
+        <w:ind w:left="720" w:hanging="360"/>
+        <w:rPr>
+          <w:rFonts w:ascii="Arial" w:cs="Arial" w:eastAsia="Arial" w:hAnsi="Arial"/>
+          <w:sz w:val="24"/>
+          <w:szCs w:val="24"/>
+          <w:u w:val="none"/>
+        </w:rPr>
+      </w:pPr>
+      <w:r>
+        <w:rPr>
+          <w:rFonts w:ascii="Arial" w:cs="Arial" w:eastAsia="Arial" w:hAnsi="Arial"/>
+          <w:sz w:val="24"/>
+          <w:szCs w:val="24"/>
+          <w:rtl w:val="0"/>
+        </w:rPr>
+        <w:t xml:space="preserve">Responsabilidades: Definir las responsabilidades de cada empleado durante la evacuación, incluyendo quien debe cerrar puertas y ventanas, quién debe apagar los equipos de la empresa, etc.</w:t>
+      </w:r>
+    </w:p>
+    <w:p>
+      <w:pPr>
+        <w:ind w:left="720" w:firstLine="0"/>
+        <w:rPr>
+          <w:rFonts w:ascii="Arial" w:cs="Arial" w:eastAsia="Arial" w:hAnsi="Arial"/>
+          <w:sz w:val="24"/>
+          <w:szCs w:val="24"/>
+        </w:rPr>
+      </w:pPr>
+      <w:r>
+        <w:rPr>
+          <w:rtl w:val="0"/>
+        </w:rPr>
+      </w:r>
+    </w:p>
+    <w:p>
+      <w:pPr>
+        <w:numPr>
+          <w:ilvl w:val="0"/>
+          <w:numId w:val="3"/>
+        </w:numPr>
+        <w:ind w:left="720" w:hanging="360"/>
+        <w:rPr>
+          <w:rFonts w:ascii="Arial" w:cs="Arial" w:eastAsia="Arial" w:hAnsi="Arial"/>
+          <w:sz w:val="24"/>
+          <w:szCs w:val="24"/>
+          <w:u w:val="none"/>
+        </w:rPr>
+      </w:pPr>
+      <w:r>
+        <w:rPr>
+          <w:rFonts w:ascii="Arial" w:cs="Arial" w:eastAsia="Arial" w:hAnsi="Arial"/>
+          <w:sz w:val="24"/>
+          <w:szCs w:val="24"/>
+          <w:rtl w:val="0"/>
+        </w:rPr>
+        <w:t xml:space="preserve">Capacitación: Capacitar a los empleados sobre cómo evacuar y las medidas de seguridad pertinentes en caso de emergencia.</w:t>
+      </w:r>
+    </w:p>
+    <w:p>
+      <w:pPr>
+        <w:ind w:left="720" w:firstLine="0"/>
+        <w:rPr>
+          <w:rFonts w:ascii="Arial" w:cs="Arial" w:eastAsia="Arial" w:hAnsi="Arial"/>
+          <w:sz w:val="24"/>
+          <w:szCs w:val="24"/>
+        </w:rPr>
+      </w:pPr>
+      <w:r>
+        <w:rPr>
+          <w:rtl w:val="0"/>
+        </w:rPr>
+      </w:r>
+    </w:p>
+    <w:p>
+      <w:pPr>
+        <w:numPr>
+          <w:ilvl w:val="0"/>
+          <w:numId w:val="3"/>
+        </w:numPr>
+        <w:ind w:left="720" w:hanging="360"/>
+        <w:rPr>
+          <w:rFonts w:ascii="Arial" w:cs="Arial" w:eastAsia="Arial" w:hAnsi="Arial"/>
+          <w:sz w:val="24"/>
+          <w:szCs w:val="24"/>
+          <w:u w:val="none"/>
+        </w:rPr>
+      </w:pPr>
+      <w:r>
+        <w:rPr>
+          <w:rFonts w:ascii="Arial" w:cs="Arial" w:eastAsia="Arial" w:hAnsi="Arial"/>
+          <w:sz w:val="24"/>
+          <w:szCs w:val="24"/>
+          <w:rtl w:val="0"/>
+        </w:rPr>
+        <w:t xml:space="preserve">Registro: Mantener un registro actualizado de los empleados y sus datos de contacto, para poder comunicarse con ellos en caso de emergencia.</w:t>
+      </w:r>
+    </w:p>
+    <w:p>
+      <w:pPr>
+        <w:rPr/>
+      </w:pPr>
+      <w:r>
+        <w:rPr>
+          <w:rtl w:val="0"/>
+        </w:rPr>
+      </w:r>
+    </w:p>
+    <w:p>
+      <w:pPr>
+        <w:jc w:val="center"/>
+        <w:rPr>
+          <w:rFonts w:ascii="Arial" w:cs="Arial" w:eastAsia="Arial" w:hAnsi="Arial"/>
+          <w:b w:val="1"/>
+          <w:sz w:val="24"/>
+          <w:szCs w:val="24"/>
+        </w:rPr>
+      </w:pPr>
+      <w:r>
+        <w:br w:type="page"/>
+      </w:r>
+      <w:r>
+        <w:rPr>
+          <w:rtl w:val="0"/>
+        </w:rPr>
+      </w:r>
+    </w:p>
+    <w:p>
+      <w:pPr>
+        <w:jc w:val="center"/>
+        <w:rPr>
+          <w:rFonts w:ascii="Arial" w:cs="Arial" w:eastAsia="Arial" w:hAnsi="Arial"/>
+          <w:b w:val="1"/>
+          <w:sz w:val="24"/>
+          <w:szCs w:val="24"/>
+        </w:rPr>
+      </w:pPr>
+      <w:r>
+        <w:rPr>
+          <w:rFonts w:ascii="Arial" w:cs="Arial" w:eastAsia="Arial" w:hAnsi="Arial"/>
+          <w:b w:val="1"/>
+          <w:sz w:val="24"/>
+          <w:szCs w:val="24"/>
+          <w:rtl w:val="0"/>
+        </w:rPr>
+        <w:t xml:space="preserve">Protocolo de reconocimiento médico</w:t>
+      </w:r>
+    </w:p>
+    <w:p>
+      <w:pPr>
+        <w:jc w:val="left"/>
+        <w:rPr>
+          <w:rFonts w:ascii="Arial" w:cs="Arial" w:eastAsia="Arial" w:hAnsi="Arial"/>
+          <w:b w:val="1"/>
+          <w:sz w:val="24"/>
+          <w:szCs w:val="24"/>
         </w:rPr>
       </w:pPr>
       <w:r>
@@ -11618,14 +11973,19 @@
         <w:ind w:left="720" w:hanging="360"/>
         <w:rPr>
           <w:rFonts w:ascii="Arial" w:cs="Arial" w:eastAsia="Arial" w:hAnsi="Arial"/>
+          <w:color w:val="374151"/>
+          <w:sz w:val="26"/>
+          <w:szCs w:val="26"/>
         </w:rPr>
       </w:pPr>
       <w:r>
         <w:rPr>
           <w:rFonts w:ascii="Arial" w:cs="Arial" w:eastAsia="Arial" w:hAnsi="Arial"/>
+          <w:sz w:val="24"/>
+          <w:szCs w:val="24"/>
           <w:rtl w:val="0"/>
         </w:rPr>
-        <w:t xml:space="preserve">Evaluación del desempeño individual: Cada jugador será evaluado en su desempeño individual y en cómo han contribuido al equipo durante la temporada.</w:t>
+        <w:t xml:space="preserve">Analizar cada puesto de trabajo y sus posibles riesgos laborales.</w:t>
       </w:r>
     </w:p>
     <w:p>
@@ -11633,6 +11993,47 @@
         <w:ind w:left="720" w:firstLine="0"/>
         <w:rPr>
           <w:rFonts w:ascii="Arial" w:cs="Arial" w:eastAsia="Arial" w:hAnsi="Arial"/>
+          <w:sz w:val="24"/>
+          <w:szCs w:val="24"/>
+        </w:rPr>
+      </w:pPr>
+      <w:r>
+        <w:rPr>
+          <w:rtl w:val="0"/>
+        </w:rPr>
+      </w:r>
+    </w:p>
+    <w:p>
+      <w:pPr>
+        <w:numPr>
+          <w:ilvl w:val="0"/>
+          <w:numId w:val="2"/>
+        </w:numPr>
+        <w:ind w:left="720" w:hanging="360"/>
+        <w:rPr>
+          <w:rFonts w:ascii="Arial" w:cs="Arial" w:eastAsia="Arial" w:hAnsi="Arial"/>
+          <w:sz w:val="24"/>
+          <w:szCs w:val="24"/>
+          <w:u w:val="none"/>
+        </w:rPr>
+      </w:pPr>
+      <w:r>
+        <w:rPr>
+          <w:rFonts w:ascii="Arial" w:cs="Arial" w:eastAsia="Arial" w:hAnsi="Arial"/>
+          <w:sz w:val="24"/>
+          <w:szCs w:val="24"/>
+          <w:rtl w:val="0"/>
+        </w:rPr>
+        <w:t xml:space="preserve">Establecer un calendario anual de reconocimientos médicos, en el que se indique la fecha en la que se realizará el reconocimiento y los trabajadores que deben someterse a él.</w:t>
+      </w:r>
+    </w:p>
+    <w:p>
+      <w:pPr>
+        <w:ind w:left="720" w:firstLine="0"/>
+        <w:rPr>
+          <w:rFonts w:ascii="Arial" w:cs="Arial" w:eastAsia="Arial" w:hAnsi="Arial"/>
+          <w:sz w:val="24"/>
+          <w:szCs w:val="24"/>
         </w:rPr>
       </w:pPr>
       <w:r>
@@ -11650,14 +12051,19 @@
         <w:ind w:left="720" w:hanging="360"/>
         <w:rPr>
           <w:rFonts w:ascii="Arial" w:cs="Arial" w:eastAsia="Arial" w:hAnsi="Arial"/>
+          <w:color w:val="374151"/>
+          <w:sz w:val="26"/>
+          <w:szCs w:val="26"/>
         </w:rPr>
       </w:pPr>
       <w:r>
         <w:rPr>
           <w:rFonts w:ascii="Arial" w:cs="Arial" w:eastAsia="Arial" w:hAnsi="Arial"/>
+          <w:sz w:val="24"/>
+          <w:szCs w:val="24"/>
           <w:rtl w:val="0"/>
         </w:rPr>
-        <w:t xml:space="preserve">Evaluación del desempeño del equipo: El equipo será evaluado en su desempeño general, incluyendo su rendimiento en partidos y entrenamientos.</w:t>
+        <w:t xml:space="preserve">Contratar los servicios de un profesional médico o un centro médico que realice los reconocimientos, y coordinar con ellos los horarios, los protocolos y los resultados.</w:t>
       </w:r>
     </w:p>
     <w:p>
@@ -11665,6 +12071,8 @@
         <w:ind w:left="720" w:firstLine="0"/>
         <w:rPr>
           <w:rFonts w:ascii="Arial" w:cs="Arial" w:eastAsia="Arial" w:hAnsi="Arial"/>
+          <w:sz w:val="24"/>
+          <w:szCs w:val="24"/>
         </w:rPr>
       </w:pPr>
       <w:r>
@@ -11682,14 +12090,19 @@
         <w:ind w:left="720" w:hanging="360"/>
         <w:rPr>
           <w:rFonts w:ascii="Arial" w:cs="Arial" w:eastAsia="Arial" w:hAnsi="Arial"/>
+          <w:color w:val="374151"/>
+          <w:sz w:val="26"/>
+          <w:szCs w:val="26"/>
         </w:rPr>
       </w:pPr>
       <w:r>
         <w:rPr>
           <w:rFonts w:ascii="Arial" w:cs="Arial" w:eastAsia="Arial" w:hAnsi="Arial"/>
+          <w:sz w:val="24"/>
+          <w:szCs w:val="24"/>
           <w:rtl w:val="0"/>
         </w:rPr>
-        <w:t xml:space="preserve">Discusión de objetivos: El entrenador y los jugadores discutirán objetivos individuales y de equipo para la próxima temporada.</w:t>
+        <w:t xml:space="preserve">Realizar el reconocimiento médico, el cual debe incluir una revisión de los antecedentes médicos de cada trabajador, una exploración física completa y pruebas específicas en función de los riesgos identificados en cada puesto de trabajo.</w:t>
       </w:r>
     </w:p>
     <w:p>
@@ -11697,6 +12110,8 @@
         <w:ind w:left="720" w:firstLine="0"/>
         <w:rPr>
           <w:rFonts w:ascii="Arial" w:cs="Arial" w:eastAsia="Arial" w:hAnsi="Arial"/>
+          <w:sz w:val="24"/>
+          <w:szCs w:val="24"/>
         </w:rPr>
       </w:pPr>
       <w:r>
@@ -11714,14 +12129,19 @@
         <w:ind w:left="720" w:hanging="360"/>
         <w:rPr>
           <w:rFonts w:ascii="Arial" w:cs="Arial" w:eastAsia="Arial" w:hAnsi="Arial"/>
+          <w:color w:val="374151"/>
+          <w:sz w:val="26"/>
+          <w:szCs w:val="26"/>
         </w:rPr>
       </w:pPr>
       <w:r>
         <w:rPr>
           <w:rFonts w:ascii="Arial" w:cs="Arial" w:eastAsia="Arial" w:hAnsi="Arial"/>
+          <w:sz w:val="24"/>
+          <w:szCs w:val="24"/>
           <w:rtl w:val="0"/>
         </w:rPr>
-        <w:t xml:space="preserve">Entrega de epis: El entrenador entregará los epis a cada jugador, discutiendo su desempeño y brindándoles retroalimentación constructiva.</w:t>
+        <w:t xml:space="preserve">Evaluar los resultados del reconocimiento médico y tomar medidas preventivas en caso de que se detecten problemas de salud en alguno de los trabajadores.</w:t>
       </w:r>
     </w:p>
     <w:p>
@@ -11729,6 +12149,8 @@
         <w:ind w:left="720" w:firstLine="0"/>
         <w:rPr>
           <w:rFonts w:ascii="Arial" w:cs="Arial" w:eastAsia="Arial" w:hAnsi="Arial"/>
+          <w:sz w:val="24"/>
+          <w:szCs w:val="24"/>
         </w:rPr>
       </w:pPr>
       <w:r>
@@ -11746,36 +12168,29 @@
         <w:ind w:left="720" w:hanging="360"/>
         <w:rPr>
           <w:rFonts w:ascii="Arial" w:cs="Arial" w:eastAsia="Arial" w:hAnsi="Arial"/>
+          <w:color w:val="374151"/>
+          <w:sz w:val="26"/>
+          <w:szCs w:val="26"/>
         </w:rPr>
       </w:pPr>
       <w:r>
         <w:rPr>
           <w:rFonts w:ascii="Arial" w:cs="Arial" w:eastAsia="Arial" w:hAnsi="Arial"/>
+          <w:sz w:val="24"/>
+          <w:szCs w:val="24"/>
           <w:rtl w:val="0"/>
         </w:rPr>
-        <w:t xml:space="preserve">Planificación para la próxima temporada: El equipo discutirá cómo </w:t>
+        <w:t xml:space="preserve">Garantizar la confidencialidad de los resultados de los reconocimientos médicos, respetando la privacidad de los trabajadores.</w:t>
       </w:r>
       <w:r>
         <w:rPr>
-          <w:rFonts w:ascii="Arial" w:cs="Arial" w:eastAsia="Arial" w:hAnsi="Arial"/>
           <w:rtl w:val="0"/>
         </w:rPr>
-        <w:t xml:space="preserve">implementará</w:t>
-      </w:r>
-      <w:r>
-        <w:rPr>
-          <w:rFonts w:ascii="Arial" w:cs="Arial" w:eastAsia="Arial" w:hAnsi="Arial"/>
-          <w:rtl w:val="0"/>
-        </w:rPr>
-        <w:t xml:space="preserve"> las sugerencias y objetivos para mejorar su desempeño en la próxima temporada.</w:t>
       </w:r>
     </w:p>
     <w:p>
       <w:pPr>
-        <w:ind w:left="720" w:firstLine="0"/>
-        <w:rPr>
-          <w:rFonts w:ascii="Arial" w:cs="Arial" w:eastAsia="Arial" w:hAnsi="Arial"/>
-        </w:rPr>
+        <w:rPr/>
       </w:pPr>
       <w:r>
         <w:rPr>
@@ -11785,21 +12200,12 @@
     </w:p>
     <w:p>
       <w:pPr>
-        <w:numPr>
-          <w:ilvl w:val="0"/>
-          <w:numId w:val="1"/>
-        </w:numPr>
-        <w:ind w:left="720" w:hanging="360"/>
-        <w:rPr>
-          <w:rFonts w:ascii="Arial" w:cs="Arial" w:eastAsia="Arial" w:hAnsi="Arial"/>
-        </w:rPr>
+        <w:rPr/>
       </w:pPr>
       <w:r>
         <w:rPr>
-          <w:rFonts w:ascii="Arial" w:cs="Arial" w:eastAsia="Arial" w:hAnsi="Arial"/>
           <w:rtl w:val="0"/>
         </w:rPr>
-        <w:t xml:space="preserve">Este protocolo es un ejemplo general y puede ser ajustado según las necesidades y preferencias del equipo JDOCX. La comunicación abierta y la retroalimentación constructiva son claves para una entrega de epis efectiva y para el éxito continuo del equipo.</w:t>
       </w:r>
     </w:p>
     <w:p>
@@ -11942,7 +12348,7 @@
     <w:lvl w:ilvl="0">
       <w:start w:val="1"/>
       <w:numFmt w:val="bullet"/>
-      <w:lvlText w:val="●"/>
+      <w:lvlText w:val="-"/>
       <w:lvlJc w:val="left"/>
       <w:pPr>
         <w:ind w:left="720" w:hanging="360"/>
@@ -11954,7 +12360,7 @@
     <w:lvl w:ilvl="1">
       <w:start w:val="1"/>
       <w:numFmt w:val="bullet"/>
-      <w:lvlText w:val="○"/>
+      <w:lvlText w:val="-"/>
       <w:lvlJc w:val="left"/>
       <w:pPr>
         <w:ind w:left="1440" w:hanging="360"/>
@@ -11966,7 +12372,7 @@
     <w:lvl w:ilvl="2">
       <w:start w:val="1"/>
       <w:numFmt w:val="bullet"/>
-      <w:lvlText w:val="■"/>
+      <w:lvlText w:val="-"/>
       <w:lvlJc w:val="left"/>
       <w:pPr>
         <w:ind w:left="2160" w:hanging="360"/>
@@ -11978,7 +12384,7 @@
     <w:lvl w:ilvl="3">
       <w:start w:val="1"/>
       <w:numFmt w:val="bullet"/>
-      <w:lvlText w:val="●"/>
+      <w:lvlText w:val="-"/>
       <w:lvlJc w:val="left"/>
       <w:pPr>
         <w:ind w:left="2880" w:hanging="360"/>
@@ -11990,7 +12396,7 @@
     <w:lvl w:ilvl="4">
       <w:start w:val="1"/>
       <w:numFmt w:val="bullet"/>
-      <w:lvlText w:val="○"/>
+      <w:lvlText w:val="-"/>
       <w:lvlJc w:val="left"/>
       <w:pPr>
         <w:ind w:left="3600" w:hanging="360"/>
@@ -12002,7 +12408,7 @@
     <w:lvl w:ilvl="5">
       <w:start w:val="1"/>
       <w:numFmt w:val="bullet"/>
-      <w:lvlText w:val="■"/>
+      <w:lvlText w:val="-"/>
       <w:lvlJc w:val="left"/>
       <w:pPr>
         <w:ind w:left="4320" w:hanging="360"/>
@@ -12014,7 +12420,7 @@
     <w:lvl w:ilvl="6">
       <w:start w:val="1"/>
       <w:numFmt w:val="bullet"/>
-      <w:lvlText w:val="●"/>
+      <w:lvlText w:val="-"/>
       <w:lvlJc w:val="left"/>
       <w:pPr>
         <w:ind w:left="5040" w:hanging="360"/>
@@ -12026,7 +12432,7 @@
     <w:lvl w:ilvl="7">
       <w:start w:val="1"/>
       <w:numFmt w:val="bullet"/>
-      <w:lvlText w:val="○"/>
+      <w:lvlText w:val="-"/>
       <w:lvlJc w:val="left"/>
       <w:pPr>
         <w:ind w:left="5760" w:hanging="360"/>
@@ -12038,7 +12444,227 @@
     <w:lvl w:ilvl="8">
       <w:start w:val="1"/>
       <w:numFmt w:val="bullet"/>
-      <w:lvlText w:val="■"/>
+      <w:lvlText w:val="-"/>
+      <w:lvlJc w:val="left"/>
+      <w:pPr>
+        <w:ind w:left="6480" w:hanging="360"/>
+      </w:pPr>
+      <w:rPr>
+        <w:u w:val="none"/>
+      </w:rPr>
+    </w:lvl>
+  </w:abstractNum>
+  <w:abstractNum w:abstractNumId="2">
+    <w:lvl w:ilvl="0">
+      <w:start w:val="1"/>
+      <w:numFmt w:val="bullet"/>
+      <w:lvlText w:val="-"/>
+      <w:lvlJc w:val="left"/>
+      <w:pPr>
+        <w:ind w:left="720" w:hanging="360"/>
+      </w:pPr>
+      <w:rPr>
+        <w:u w:val="none"/>
+      </w:rPr>
+    </w:lvl>
+    <w:lvl w:ilvl="1">
+      <w:start w:val="1"/>
+      <w:numFmt w:val="bullet"/>
+      <w:lvlText w:val="-"/>
+      <w:lvlJc w:val="left"/>
+      <w:pPr>
+        <w:ind w:left="1440" w:hanging="360"/>
+      </w:pPr>
+      <w:rPr>
+        <w:u w:val="none"/>
+      </w:rPr>
+    </w:lvl>
+    <w:lvl w:ilvl="2">
+      <w:start w:val="1"/>
+      <w:numFmt w:val="bullet"/>
+      <w:lvlText w:val="-"/>
+      <w:lvlJc w:val="left"/>
+      <w:pPr>
+        <w:ind w:left="2160" w:hanging="360"/>
+      </w:pPr>
+      <w:rPr>
+        <w:u w:val="none"/>
+      </w:rPr>
+    </w:lvl>
+    <w:lvl w:ilvl="3">
+      <w:start w:val="1"/>
+      <w:numFmt w:val="bullet"/>
+      <w:lvlText w:val="-"/>
+      <w:lvlJc w:val="left"/>
+      <w:pPr>
+        <w:ind w:left="2880" w:hanging="360"/>
+      </w:pPr>
+      <w:rPr>
+        <w:u w:val="none"/>
+      </w:rPr>
+    </w:lvl>
+    <w:lvl w:ilvl="4">
+      <w:start w:val="1"/>
+      <w:numFmt w:val="bullet"/>
+      <w:lvlText w:val="-"/>
+      <w:lvlJc w:val="left"/>
+      <w:pPr>
+        <w:ind w:left="3600" w:hanging="360"/>
+      </w:pPr>
+      <w:rPr>
+        <w:u w:val="none"/>
+      </w:rPr>
+    </w:lvl>
+    <w:lvl w:ilvl="5">
+      <w:start w:val="1"/>
+      <w:numFmt w:val="bullet"/>
+      <w:lvlText w:val="-"/>
+      <w:lvlJc w:val="left"/>
+      <w:pPr>
+        <w:ind w:left="4320" w:hanging="360"/>
+      </w:pPr>
+      <w:rPr>
+        <w:u w:val="none"/>
+      </w:rPr>
+    </w:lvl>
+    <w:lvl w:ilvl="6">
+      <w:start w:val="1"/>
+      <w:numFmt w:val="bullet"/>
+      <w:lvlText w:val="-"/>
+      <w:lvlJc w:val="left"/>
+      <w:pPr>
+        <w:ind w:left="5040" w:hanging="360"/>
+      </w:pPr>
+      <w:rPr>
+        <w:u w:val="none"/>
+      </w:rPr>
+    </w:lvl>
+    <w:lvl w:ilvl="7">
+      <w:start w:val="1"/>
+      <w:numFmt w:val="bullet"/>
+      <w:lvlText w:val="-"/>
+      <w:lvlJc w:val="left"/>
+      <w:pPr>
+        <w:ind w:left="5760" w:hanging="360"/>
+      </w:pPr>
+      <w:rPr>
+        <w:u w:val="none"/>
+      </w:rPr>
+    </w:lvl>
+    <w:lvl w:ilvl="8">
+      <w:start w:val="1"/>
+      <w:numFmt w:val="bullet"/>
+      <w:lvlText w:val="-"/>
+      <w:lvlJc w:val="left"/>
+      <w:pPr>
+        <w:ind w:left="6480" w:hanging="360"/>
+      </w:pPr>
+      <w:rPr>
+        <w:u w:val="none"/>
+      </w:rPr>
+    </w:lvl>
+  </w:abstractNum>
+  <w:abstractNum w:abstractNumId="3">
+    <w:lvl w:ilvl="0">
+      <w:start w:val="1"/>
+      <w:numFmt w:val="bullet"/>
+      <w:lvlText w:val="-"/>
+      <w:lvlJc w:val="left"/>
+      <w:pPr>
+        <w:ind w:left="720" w:hanging="360"/>
+      </w:pPr>
+      <w:rPr>
+        <w:u w:val="none"/>
+      </w:rPr>
+    </w:lvl>
+    <w:lvl w:ilvl="1">
+      <w:start w:val="1"/>
+      <w:numFmt w:val="bullet"/>
+      <w:lvlText w:val="-"/>
+      <w:lvlJc w:val="left"/>
+      <w:pPr>
+        <w:ind w:left="1440" w:hanging="360"/>
+      </w:pPr>
+      <w:rPr>
+        <w:u w:val="none"/>
+      </w:rPr>
+    </w:lvl>
+    <w:lvl w:ilvl="2">
+      <w:start w:val="1"/>
+      <w:numFmt w:val="bullet"/>
+      <w:lvlText w:val="-"/>
+      <w:lvlJc w:val="left"/>
+      <w:pPr>
+        <w:ind w:left="2160" w:hanging="360"/>
+      </w:pPr>
+      <w:rPr>
+        <w:u w:val="none"/>
+      </w:rPr>
+    </w:lvl>
+    <w:lvl w:ilvl="3">
+      <w:start w:val="1"/>
+      <w:numFmt w:val="bullet"/>
+      <w:lvlText w:val="-"/>
+      <w:lvlJc w:val="left"/>
+      <w:pPr>
+        <w:ind w:left="2880" w:hanging="360"/>
+      </w:pPr>
+      <w:rPr>
+        <w:u w:val="none"/>
+      </w:rPr>
+    </w:lvl>
+    <w:lvl w:ilvl="4">
+      <w:start w:val="1"/>
+      <w:numFmt w:val="bullet"/>
+      <w:lvlText w:val="-"/>
+      <w:lvlJc w:val="left"/>
+      <w:pPr>
+        <w:ind w:left="3600" w:hanging="360"/>
+      </w:pPr>
+      <w:rPr>
+        <w:u w:val="none"/>
+      </w:rPr>
+    </w:lvl>
+    <w:lvl w:ilvl="5">
+      <w:start w:val="1"/>
+      <w:numFmt w:val="bullet"/>
+      <w:lvlText w:val="-"/>
+      <w:lvlJc w:val="left"/>
+      <w:pPr>
+        <w:ind w:left="4320" w:hanging="360"/>
+      </w:pPr>
+      <w:rPr>
+        <w:u w:val="none"/>
+      </w:rPr>
+    </w:lvl>
+    <w:lvl w:ilvl="6">
+      <w:start w:val="1"/>
+      <w:numFmt w:val="bullet"/>
+      <w:lvlText w:val="-"/>
+      <w:lvlJc w:val="left"/>
+      <w:pPr>
+        <w:ind w:left="5040" w:hanging="360"/>
+      </w:pPr>
+      <w:rPr>
+        <w:u w:val="none"/>
+      </w:rPr>
+    </w:lvl>
+    <w:lvl w:ilvl="7">
+      <w:start w:val="1"/>
+      <w:numFmt w:val="bullet"/>
+      <w:lvlText w:val="-"/>
+      <w:lvlJc w:val="left"/>
+      <w:pPr>
+        <w:ind w:left="5760" w:hanging="360"/>
+      </w:pPr>
+      <w:rPr>
+        <w:u w:val="none"/>
+      </w:rPr>
+    </w:lvl>
+    <w:lvl w:ilvl="8">
+      <w:start w:val="1"/>
+      <w:numFmt w:val="bullet"/>
+      <w:lvlText w:val="-"/>
       <w:lvlJc w:val="left"/>
       <w:pPr>
         <w:ind w:left="6480" w:hanging="360"/>
@@ -12050,6 +12676,12 @@
   </w:abstractNum>
   <w:num w:numId="1">
     <w:abstractNumId w:val="1"/>
+  </w:num>
+  <w:num w:numId="2">
+    <w:abstractNumId w:val="2"/>
+  </w:num>
+  <w:num w:numId="3">
+    <w:abstractNumId w:val="3"/>
   </w:num>
 </w:numbering>
 </file>

</xml_diff>